<commit_message>
Daily angle data template complete
</commit_message>
<xml_diff>
--- a/TEMPLATE_CREATOR/fetchers/assets/docxtpl/template_example.docx
+++ b/TEMPLATE_CREATOR/fetchers/assets/docxtpl/template_example.docx
@@ -835,8 +835,6 @@
               </w:rPr>
               <w:t>Deviation</w:t>
             </w:r>
-            <w:bookmarkStart w:id="0" w:name="_GoBack"/>
-            <w:bookmarkEnd w:id="0"/>
           </w:p>
           <w:p>
             <w:pPr>
@@ -1074,24 +1072,24 @@
       <w:tblPr>
         <w:tblStyle w:val="TableGrid"/>
         <w:tblpPr w:leftFromText="180" w:rightFromText="180" w:vertAnchor="text" w:horzAnchor="margin" w:tblpXSpec="center" w:tblpY="6501"/>
-        <w:tblW w:w="12019" w:type="dxa"/>
+        <w:tblW w:w="13289" w:type="dxa"/>
         <w:tblLook w:val="04A0" w:firstRow="1" w:lastRow="0" w:firstColumn="1" w:lastColumn="0" w:noHBand="0" w:noVBand="1"/>
       </w:tblPr>
       <w:tblGrid>
-        <w:gridCol w:w="837"/>
-        <w:gridCol w:w="3334"/>
-        <w:gridCol w:w="2364"/>
-        <w:gridCol w:w="1465"/>
-        <w:gridCol w:w="2240"/>
-        <w:gridCol w:w="1779"/>
+        <w:gridCol w:w="1435"/>
+        <w:gridCol w:w="2390"/>
+        <w:gridCol w:w="2579"/>
+        <w:gridCol w:w="2148"/>
+        <w:gridCol w:w="2333"/>
+        <w:gridCol w:w="2404"/>
       </w:tblGrid>
       <w:tr>
         <w:trPr>
-          <w:trHeight w:val="983"/>
+          <w:trHeight w:val="530"/>
         </w:trPr>
         <w:tc>
           <w:tcPr>
-            <w:tcW w:w="837" w:type="dxa"/>
+            <w:tcW w:w="1435" w:type="dxa"/>
           </w:tcPr>
           <w:p>
             <w:pPr>
@@ -1133,7 +1131,7 @@
         </w:tc>
         <w:tc>
           <w:tcPr>
-            <w:tcW w:w="3334" w:type="dxa"/>
+            <w:tcW w:w="2390" w:type="dxa"/>
           </w:tcPr>
           <w:p>
             <w:pPr>
@@ -1194,7 +1192,7 @@
         </w:tc>
         <w:tc>
           <w:tcPr>
-            <w:tcW w:w="2364" w:type="dxa"/>
+            <w:tcW w:w="2579" w:type="dxa"/>
           </w:tcPr>
           <w:p>
             <w:pPr>
@@ -1241,7 +1239,7 @@
         </w:tc>
         <w:tc>
           <w:tcPr>
-            <w:tcW w:w="1465" w:type="dxa"/>
+            <w:tcW w:w="2148" w:type="dxa"/>
           </w:tcPr>
           <w:p>
             <w:pPr>
@@ -1310,7 +1308,7 @@
         </w:tc>
         <w:tc>
           <w:tcPr>
-            <w:tcW w:w="2240" w:type="dxa"/>
+            <w:tcW w:w="2333" w:type="dxa"/>
           </w:tcPr>
           <w:p>
             <w:pPr>
@@ -1357,7 +1355,7 @@
         </w:tc>
         <w:tc>
           <w:tcPr>
-            <w:tcW w:w="1779" w:type="dxa"/>
+            <w:tcW w:w="2404" w:type="dxa"/>
           </w:tcPr>
           <w:p>
             <w:pPr>
@@ -1405,11 +1403,11 @@
       </w:tr>
       <w:tr>
         <w:trPr>
-          <w:trHeight w:val="551"/>
+          <w:trHeight w:val="245"/>
         </w:trPr>
         <w:tc>
           <w:tcPr>
-            <w:tcW w:w="12019" w:type="dxa"/>
+            <w:tcW w:w="13289" w:type="dxa"/>
             <w:gridSpan w:val="6"/>
           </w:tcPr>
           <w:p>
@@ -1424,16 +1422,32 @@
                 <w:sz w:val="19"/>
                 <w:szCs w:val="19"/>
               </w:rPr>
-              <w:t xml:space="preserve">{%tr for item in </w:t>
-            </w:r>
-            <w:proofErr w:type="spellStart"/>
+              <w:t xml:space="preserve">{%tr for </w:t>
+            </w:r>
             <w:r>
               <w:rPr>
                 <w:rFonts w:ascii="Calisto MT" w:hAnsi="Calisto MT"/>
                 <w:sz w:val="19"/>
                 <w:szCs w:val="19"/>
               </w:rPr>
-              <w:t>angle_data</w:t>
+              <w:t>row</w:t>
+            </w:r>
+            <w:r>
+              <w:rPr>
+                <w:rFonts w:ascii="Calisto MT" w:hAnsi="Calisto MT"/>
+                <w:sz w:val="19"/>
+                <w:szCs w:val="19"/>
+              </w:rPr>
+              <w:t xml:space="preserve"> in </w:t>
+            </w:r>
+            <w:proofErr w:type="spellStart"/>
+            <w:r>
+              <w:rPr>
+                <w:rFonts w:ascii="Calisto MT" w:hAnsi="Calisto MT"/>
+                <w:sz w:val="19"/>
+                <w:szCs w:val="19"/>
+              </w:rPr>
+              <w:t>angleData</w:t>
             </w:r>
             <w:proofErr w:type="spellEnd"/>
             <w:r>
@@ -1450,11 +1464,11 @@
       <w:tr>
         <w:trPr>
           <w:cantSplit/>
-          <w:trHeight w:val="792"/>
+          <w:trHeight w:val="533"/>
         </w:trPr>
         <w:tc>
           <w:tcPr>
-            <w:tcW w:w="837" w:type="dxa"/>
+            <w:tcW w:w="1435" w:type="dxa"/>
           </w:tcPr>
           <w:p>
             <w:pPr>
@@ -1472,7 +1486,7 @@
         </w:tc>
         <w:tc>
           <w:tcPr>
-            <w:tcW w:w="3334" w:type="dxa"/>
+            <w:tcW w:w="2390" w:type="dxa"/>
           </w:tcPr>
           <w:p>
             <w:pPr>
@@ -1480,26 +1494,40 @@
                 <w:rFonts w:ascii="Calisto MT" w:hAnsi="Calisto MT"/>
               </w:rPr>
             </w:pPr>
+            <w:proofErr w:type="gramStart"/>
             <w:r>
               <w:rPr>
                 <w:rFonts w:ascii="Calisto MT" w:hAnsi="Calisto MT"/>
               </w:rPr>
               <w:t>{{</w:t>
             </w:r>
+            <w:r>
+              <w:rPr>
+                <w:rFonts w:ascii="Calisto MT" w:hAnsi="Calisto MT"/>
+              </w:rPr>
+              <w:t xml:space="preserve"> </w:t>
+            </w:r>
             <w:proofErr w:type="spellStart"/>
-            <w:proofErr w:type="gramStart"/>
-            <w:r>
-              <w:rPr>
-                <w:rFonts w:ascii="Calisto MT" w:hAnsi="Calisto MT"/>
-              </w:rPr>
-              <w:t>item.WIDE</w:t>
+            <w:r>
+              <w:rPr>
+                <w:rFonts w:ascii="Calisto MT" w:hAnsi="Calisto MT"/>
+                <w:sz w:val="19"/>
+                <w:szCs w:val="19"/>
+              </w:rPr>
+              <w:t>row</w:t>
             </w:r>
             <w:proofErr w:type="gramEnd"/>
             <w:r>
               <w:rPr>
                 <w:rFonts w:ascii="Calisto MT" w:hAnsi="Calisto MT"/>
               </w:rPr>
-              <w:t>_ANGLE_PAIR</w:t>
+              <w:t>.</w:t>
+            </w:r>
+            <w:r>
+              <w:rPr>
+                <w:rFonts w:ascii="Calisto MT" w:hAnsi="Calisto MT"/>
+              </w:rPr>
+              <w:t>wide_angle_pair</w:t>
             </w:r>
             <w:proofErr w:type="spellEnd"/>
             <w:r>
@@ -1512,7 +1540,7 @@
         </w:tc>
         <w:tc>
           <w:tcPr>
-            <w:tcW w:w="2364" w:type="dxa"/>
+            <w:tcW w:w="2579" w:type="dxa"/>
           </w:tcPr>
           <w:p>
             <w:pPr>
@@ -1520,26 +1548,42 @@
                 <w:rFonts w:ascii="Calisto MT" w:hAnsi="Calisto MT"/>
               </w:rPr>
             </w:pPr>
+            <w:proofErr w:type="gramStart"/>
             <w:r>
               <w:rPr>
                 <w:rFonts w:ascii="Calisto MT" w:hAnsi="Calisto MT"/>
               </w:rPr>
               <w:t>{{</w:t>
             </w:r>
+            <w:r>
+              <w:rPr>
+                <w:rFonts w:ascii="Calisto MT" w:hAnsi="Calisto MT"/>
+              </w:rPr>
+              <w:t xml:space="preserve"> </w:t>
+            </w:r>
             <w:proofErr w:type="spellStart"/>
-            <w:proofErr w:type="gramStart"/>
-            <w:r>
-              <w:rPr>
-                <w:rFonts w:ascii="Calisto MT" w:hAnsi="Calisto MT"/>
-              </w:rPr>
-              <w:t>item.angular</w:t>
+            <w:r>
+              <w:rPr>
+                <w:rFonts w:ascii="Calisto MT" w:hAnsi="Calisto MT"/>
+                <w:sz w:val="19"/>
+                <w:szCs w:val="19"/>
+              </w:rPr>
+              <w:t>row</w:t>
             </w:r>
             <w:proofErr w:type="gramEnd"/>
             <w:r>
               <w:rPr>
                 <w:rFonts w:ascii="Calisto MT" w:hAnsi="Calisto MT"/>
               </w:rPr>
-              <w:t>_limit</w:t>
+              <w:t>.angular_li</w:t>
+            </w:r>
+            <w:bookmarkStart w:id="0" w:name="_GoBack"/>
+            <w:bookmarkEnd w:id="0"/>
+            <w:r>
+              <w:rPr>
+                <w:rFonts w:ascii="Calisto MT" w:hAnsi="Calisto MT"/>
+              </w:rPr>
+              <w:t>mit</w:t>
             </w:r>
             <w:proofErr w:type="spellEnd"/>
             <w:r>
@@ -1552,7 +1596,7 @@
         </w:tc>
         <w:tc>
           <w:tcPr>
-            <w:tcW w:w="1465" w:type="dxa"/>
+            <w:tcW w:w="2148" w:type="dxa"/>
           </w:tcPr>
           <w:p>
             <w:pPr>
@@ -1560,17 +1604,55 @@
                 <w:rFonts w:ascii="Calisto MT" w:hAnsi="Calisto MT"/>
               </w:rPr>
             </w:pPr>
-            <w:r>
-              <w:rPr>
-                <w:rFonts w:ascii="Calisto MT" w:hAnsi="Calisto MT"/>
-              </w:rPr>
-              <w:t>{{violation}}</w:t>
+            <w:proofErr w:type="gramStart"/>
+            <w:r>
+              <w:rPr>
+                <w:rFonts w:ascii="Calisto MT" w:hAnsi="Calisto MT"/>
+              </w:rPr>
+              <w:t>{{</w:t>
+            </w:r>
+            <w:r>
+              <w:rPr>
+                <w:rFonts w:ascii="Calisto MT" w:hAnsi="Calisto MT"/>
+              </w:rPr>
+              <w:t xml:space="preserve"> </w:t>
+            </w:r>
+            <w:proofErr w:type="spellStart"/>
+            <w:r>
+              <w:rPr>
+                <w:rFonts w:ascii="Calisto MT" w:hAnsi="Calisto MT"/>
+                <w:sz w:val="19"/>
+                <w:szCs w:val="19"/>
+              </w:rPr>
+              <w:t>row</w:t>
+            </w:r>
+            <w:proofErr w:type="gramEnd"/>
+            <w:r>
+              <w:rPr>
+                <w:rFonts w:ascii="Calisto MT" w:hAnsi="Calisto MT"/>
+                <w:sz w:val="19"/>
+                <w:szCs w:val="19"/>
+              </w:rPr>
+              <w:t>.</w:t>
+            </w:r>
+            <w:r>
+              <w:rPr>
+                <w:rFonts w:ascii="Calisto MT" w:hAnsi="Calisto MT"/>
+              </w:rPr>
+              <w:t>violation</w:t>
+            </w:r>
+            <w:proofErr w:type="spellEnd"/>
+            <w:r>
+              <w:rPr>
+                <w:rFonts w:ascii="Calisto MT" w:hAnsi="Calisto MT"/>
+              </w:rPr>
+              <w:t>}}</w:t>
             </w:r>
           </w:p>
         </w:tc>
         <w:tc>
           <w:tcPr>
-            <w:tcW w:w="2240" w:type="dxa"/>
+            <w:tcW w:w="2333" w:type="dxa"/>
           </w:tcPr>
           <w:p>
             <w:pPr>
@@ -1578,18 +1660,42 @@
                 <w:rFonts w:ascii="Calisto MT" w:hAnsi="Calisto MT"/>
               </w:rPr>
             </w:pPr>
+            <w:proofErr w:type="gramStart"/>
             <w:r>
               <w:rPr>
                 <w:rFonts w:ascii="Calisto MT" w:hAnsi="Calisto MT"/>
               </w:rPr>
               <w:t>{{</w:t>
             </w:r>
+            <w:r>
+              <w:rPr>
+                <w:rFonts w:ascii="Calisto MT" w:hAnsi="Calisto MT"/>
+                <w:sz w:val="19"/>
+                <w:szCs w:val="19"/>
+              </w:rPr>
+              <w:t xml:space="preserve"> </w:t>
+            </w:r>
             <w:proofErr w:type="spellStart"/>
             <w:r>
               <w:rPr>
                 <w:rFonts w:ascii="Calisto MT" w:hAnsi="Calisto MT"/>
-              </w:rPr>
-              <w:t>item.max_degree</w:t>
+                <w:sz w:val="19"/>
+                <w:szCs w:val="19"/>
+              </w:rPr>
+              <w:t>row</w:t>
+            </w:r>
+            <w:r>
+              <w:rPr>
+                <w:rFonts w:ascii="Calisto MT" w:hAnsi="Calisto MT"/>
+              </w:rPr>
+              <w:t>.max</w:t>
+            </w:r>
+            <w:proofErr w:type="gramEnd"/>
+            <w:r>
+              <w:rPr>
+                <w:rFonts w:ascii="Calisto MT" w:hAnsi="Calisto MT"/>
+              </w:rPr>
+              <w:t>_degree</w:t>
             </w:r>
             <w:proofErr w:type="spellEnd"/>
             <w:r>
@@ -1602,7 +1708,7 @@
         </w:tc>
         <w:tc>
           <w:tcPr>
-            <w:tcW w:w="1779" w:type="dxa"/>
+            <w:tcW w:w="2404" w:type="dxa"/>
           </w:tcPr>
           <w:p>
             <w:pPr>
@@ -1617,19 +1723,29 @@
               </w:rPr>
               <w:t xml:space="preserve">{{ </w:t>
             </w:r>
+            <w:r>
+              <w:rPr>
+                <w:rFonts w:ascii="Calisto MT" w:hAnsi="Calisto MT"/>
+                <w:sz w:val="19"/>
+                <w:szCs w:val="19"/>
+              </w:rPr>
+              <w:t xml:space="preserve"> </w:t>
+            </w:r>
             <w:proofErr w:type="spellStart"/>
-            <w:r>
-              <w:rPr>
-                <w:rFonts w:ascii="Calisto MT" w:hAnsi="Calisto MT"/>
-              </w:rPr>
-              <w:t>item.min</w:t>
-            </w:r>
             <w:proofErr w:type="gramEnd"/>
             <w:r>
               <w:rPr>
                 <w:rFonts w:ascii="Calisto MT" w:hAnsi="Calisto MT"/>
-              </w:rPr>
-              <w:t>_degree</w:t>
+                <w:sz w:val="19"/>
+                <w:szCs w:val="19"/>
+              </w:rPr>
+              <w:t>row</w:t>
+            </w:r>
+            <w:r>
+              <w:rPr>
+                <w:rFonts w:ascii="Calisto MT" w:hAnsi="Calisto MT"/>
+              </w:rPr>
+              <w:t>.min_degree</w:t>
             </w:r>
             <w:proofErr w:type="spellEnd"/>
             <w:r>
@@ -1644,11 +1760,11 @@
       <w:tr>
         <w:trPr>
           <w:cantSplit/>
-          <w:trHeight w:val="457"/>
+          <w:trHeight w:val="263"/>
         </w:trPr>
         <w:tc>
           <w:tcPr>
-            <w:tcW w:w="12019" w:type="dxa"/>
+            <w:tcW w:w="13289" w:type="dxa"/>
             <w:gridSpan w:val="6"/>
           </w:tcPr>
           <w:p>

</xml_diff>